<commit_message>
Adding clarification to lab2 and assignment2.
</commit_message>
<xml_diff>
--- a/labs/lab2.docx
+++ b/labs/lab2.docx
@@ -60,8 +60,13 @@
         </w:numPr>
       </w:pPr>
       <w:r>
-        <w:t>Create a solution file named Lab2.sln</w:t>
-      </w:r>
+        <w:t xml:space="preserve">Create a solution file named </w:t>
+      </w:r>
+      <w:proofErr w:type="gramStart"/>
+      <w:r>
+        <w:t>Lab2.sln</w:t>
+      </w:r>
+      <w:proofErr w:type="gramEnd"/>
     </w:p>
     <w:p>
       <w:pPr>
@@ -80,8 +85,13 @@
       </w:r>
       <w:proofErr w:type="spellEnd"/>
       <w:r>
-        <w:t xml:space="preserve"> test project named: Lab2UnitTests.csproj</w:t>
-      </w:r>
+        <w:t xml:space="preserve"> test project named: </w:t>
+      </w:r>
+      <w:proofErr w:type="gramStart"/>
+      <w:r>
+        <w:t>Lab2UnitTests.csproj</w:t>
+      </w:r>
+      <w:proofErr w:type="gramEnd"/>
     </w:p>
     <w:p>
       <w:pPr>
@@ -92,8 +102,13 @@
         </w:numPr>
       </w:pPr>
       <w:r>
-        <w:t>Add a class library named: Lab2Common.csproj</w:t>
-      </w:r>
+        <w:t xml:space="preserve">Add a class library named: </w:t>
+      </w:r>
+      <w:proofErr w:type="gramStart"/>
+      <w:r>
+        <w:t>Lab2Common.csproj</w:t>
+      </w:r>
+      <w:proofErr w:type="gramEnd"/>
     </w:p>
     <w:p>
       <w:pPr>
@@ -122,7 +137,24 @@
         </w:numPr>
       </w:pPr>
       <w:r>
-        <w:t xml:space="preserve">Lab2Type – outputs the contents of a file to standard-out. If no file is passed on the command-line it just outputs the contents of standard-in. </w:t>
+        <w:t xml:space="preserve">Lab2Type – </w:t>
+      </w:r>
+      <w:r>
+        <w:t xml:space="preserve">echoes the contents of </w:t>
+      </w:r>
+      <w:r>
+        <w:t>standard-in</w:t>
+      </w:r>
+      <w:r>
+        <w:t xml:space="preserve"> to standard-</w:t>
+      </w:r>
+      <w:proofErr w:type="gramStart"/>
+      <w:r>
+        <w:t>output</w:t>
+      </w:r>
+      <w:proofErr w:type="gramEnd"/>
+      <w:r>
+        <w:t xml:space="preserve"> </w:t>
       </w:r>
     </w:p>
     <w:p>
@@ -146,8 +178,13 @@
         </w:numPr>
       </w:pPr>
       <w:r>
-        <w:t>Lab2Find – outputs lines from standard-in that contain the specified string</w:t>
-      </w:r>
+        <w:t xml:space="preserve">Lab2Find – outputs lines from standard-in that contain the specified </w:t>
+      </w:r>
+      <w:proofErr w:type="gramStart"/>
+      <w:r>
+        <w:t>string</w:t>
+      </w:r>
+      <w:proofErr w:type="gramEnd"/>
     </w:p>
     <w:p>
       <w:pPr>
@@ -158,8 +195,13 @@
         </w:numPr>
       </w:pPr>
       <w:r>
-        <w:t>Add a reference to Lab2Common.csproj from each console project</w:t>
-      </w:r>
+        <w:t xml:space="preserve">Add a reference to Lab2Common.csproj from each console </w:t>
+      </w:r>
+      <w:proofErr w:type="gramStart"/>
+      <w:r>
+        <w:t>project</w:t>
+      </w:r>
+      <w:proofErr w:type="gramEnd"/>
     </w:p>
     <w:p>
       <w:pPr>
@@ -170,7 +212,13 @@
         </w:numPr>
       </w:pPr>
       <w:r>
-        <w:t xml:space="preserve">Place the main implementation code in Lab2Common </w:t>
+        <w:t xml:space="preserve">Place </w:t>
+      </w:r>
+      <w:r>
+        <w:t xml:space="preserve">some of the </w:t>
+      </w:r>
+      <w:r>
+        <w:t xml:space="preserve">implementation code in Lab2Common </w:t>
       </w:r>
     </w:p>
     <w:p>
@@ -197,8 +245,13 @@
         </w:numPr>
       </w:pPr>
       <w:r>
-        <w:t>Write some unit tests that test the functionality</w:t>
-      </w:r>
+        <w:t xml:space="preserve">Write some unit tests that test the </w:t>
+      </w:r>
+      <w:proofErr w:type="gramStart"/>
+      <w:r>
+        <w:t>functionality</w:t>
+      </w:r>
+      <w:proofErr w:type="gramEnd"/>
     </w:p>
     <w:p>
       <w:pPr>
@@ -209,8 +262,13 @@
         </w:numPr>
       </w:pPr>
       <w:r>
-        <w:t>Compile and run the tests in Debug mode</w:t>
-      </w:r>
+        <w:t xml:space="preserve">Compile and run the tests in Debug </w:t>
+      </w:r>
+      <w:proofErr w:type="gramStart"/>
+      <w:r>
+        <w:t>mode</w:t>
+      </w:r>
+      <w:proofErr w:type="gramEnd"/>
     </w:p>
     <w:p>
       <w:pPr>
@@ -221,12 +279,91 @@
         </w:numPr>
       </w:pPr>
       <w:r>
-        <w:t>Compile and run the tests in Release mode</w:t>
-      </w:r>
-    </w:p>
-    <w:p>
-      <w:r>
-        <w:t>Each Console Project Should</w:t>
+        <w:t xml:space="preserve">Compile and run the tests in Release </w:t>
+      </w:r>
+      <w:proofErr w:type="gramStart"/>
+      <w:r>
+        <w:t>mode</w:t>
+      </w:r>
+      <w:proofErr w:type="gramEnd"/>
+    </w:p>
+    <w:p>
+      <w:r>
+        <w:t>About the console programs:</w:t>
+      </w:r>
+    </w:p>
+    <w:p>
+      <w:pPr>
+        <w:pStyle w:val="Heading2"/>
+      </w:pPr>
+      <w:r>
+        <w:t>Lab2Type</w:t>
+      </w:r>
+      <w:r>
+        <w:t xml:space="preserve"> </w:t>
+      </w:r>
+    </w:p>
+    <w:p>
+      <w:r>
+        <w:t xml:space="preserve">Echoes the contents of </w:t>
+      </w:r>
+      <w:r>
+        <w:t xml:space="preserve">the </w:t>
+      </w:r>
+      <w:r>
+        <w:t>standard in</w:t>
+      </w:r>
+      <w:r>
+        <w:t xml:space="preserve">put </w:t>
+      </w:r>
+      <w:r>
+        <w:t xml:space="preserve">to </w:t>
+      </w:r>
+      <w:r>
+        <w:t xml:space="preserve">the </w:t>
+      </w:r>
+      <w:r>
+        <w:t>standard out</w:t>
+      </w:r>
+      <w:r>
+        <w:t>put</w:t>
+      </w:r>
+      <w:r>
+        <w:t>.</w:t>
+      </w:r>
+    </w:p>
+    <w:p>
+      <w:pPr>
+        <w:pStyle w:val="Heading2"/>
+      </w:pPr>
+      <w:r>
+        <w:t>Lab2Sort</w:t>
+      </w:r>
+    </w:p>
+    <w:p>
+      <w:r>
+        <w:t xml:space="preserve">Reads lines of inputs from standard input, until there is no more input. Once there is no more input, it will output the lines in alphabetical order. </w:t>
+      </w:r>
+    </w:p>
+    <w:p>
+      <w:pPr>
+        <w:pStyle w:val="Heading2"/>
+      </w:pPr>
+      <w:r>
+        <w:t>Lab2Find</w:t>
+      </w:r>
+    </w:p>
+    <w:p>
+      <w:r>
+        <w:t xml:space="preserve">Reads lines of inputs from standard input. It requires a string as the first command line argument. It will output to standard output lines of text which contain the given string. </w:t>
+      </w:r>
+    </w:p>
+    <w:p>
+      <w:pPr>
+        <w:pStyle w:val="Heading2"/>
+      </w:pPr>
+      <w:r>
+        <w:t>For All programs</w:t>
       </w:r>
     </w:p>
     <w:p>
@@ -234,11 +371,23 @@
         <w:pStyle w:val="ListParagraph"/>
         <w:numPr>
           <w:ilvl w:val="0"/>
-          <w:numId w:val="7"/>
-        </w:numPr>
-      </w:pPr>
-      <w:r>
-        <w:t xml:space="preserve">If passed “/?” on the command line (as any argument) do nothing except output a short description. </w:t>
+          <w:numId w:val="11"/>
+        </w:numPr>
+      </w:pPr>
+      <w:r>
+        <w:t>If a file is passed as a command-line argument</w:t>
+      </w:r>
+      <w:r>
+        <w:t xml:space="preserve"> </w:t>
+      </w:r>
+      <w:r>
+        <w:t>it will instead open that file as the standard-inpu</w:t>
+      </w:r>
+      <w:r>
+        <w:t>t.</w:t>
+      </w:r>
+      <w:r>
+        <w:t xml:space="preserve"> </w:t>
       </w:r>
     </w:p>
     <w:p>
@@ -246,102 +395,29 @@
         <w:pStyle w:val="ListParagraph"/>
         <w:numPr>
           <w:ilvl w:val="0"/>
-          <w:numId w:val="7"/>
-        </w:numPr>
-      </w:pPr>
-      <w:r>
-        <w:t xml:space="preserve">Outputs to standard-out (e.g., using </w:t>
-      </w:r>
-      <w:proofErr w:type="spellStart"/>
-      <w:r>
-        <w:t>Console.WriteLine</w:t>
-      </w:r>
-      <w:proofErr w:type="spellEnd"/>
-      <w:r>
-        <w:t>())</w:t>
-      </w:r>
-    </w:p>
-    <w:p>
-      <w:pPr>
-        <w:pStyle w:val="ListParagraph"/>
-        <w:numPr>
-          <w:ilvl w:val="0"/>
-          <w:numId w:val="7"/>
-        </w:numPr>
-      </w:pPr>
-      <w:r>
-        <w:t xml:space="preserve">If command line contains a file path open the file as standard input. </w:t>
-      </w:r>
-    </w:p>
-    <w:p>
-      <w:pPr>
-        <w:pStyle w:val="ListParagraph"/>
-        <w:numPr>
-          <w:ilvl w:val="0"/>
-          <w:numId w:val="7"/>
-        </w:numPr>
-      </w:pPr>
-      <w:r>
-        <w:t xml:space="preserve">If command line arguments are neither “/?” or a </w:t>
-      </w:r>
-      <w:proofErr w:type="spellStart"/>
-      <w:r>
-        <w:t>filepath</w:t>
-      </w:r>
-      <w:proofErr w:type="spellEnd"/>
-      <w:r>
-        <w:t xml:space="preserve"> </w:t>
-      </w:r>
-    </w:p>
-    <w:p>
-      <w:pPr>
-        <w:pStyle w:val="ListParagraph"/>
-        <w:numPr>
-          <w:ilvl w:val="0"/>
-          <w:numId w:val="7"/>
-        </w:numPr>
-      </w:pPr>
-      <w:r>
-        <w:t xml:space="preserve">If the command line is empty take its input from standard-in (e.g. using </w:t>
-      </w:r>
-      <w:proofErr w:type="spellStart"/>
-      <w:r>
-        <w:t>Console.ReadLine</w:t>
-      </w:r>
-      <w:proofErr w:type="spellEnd"/>
-      <w:r>
-        <w:t>())</w:t>
-      </w:r>
-    </w:p>
-    <w:p>
-      <w:pPr>
-        <w:pStyle w:val="ListParagraph"/>
-        <w:numPr>
-          <w:ilvl w:val="0"/>
-          <w:numId w:val="7"/>
-        </w:numPr>
-      </w:pPr>
-      <w:r>
-        <w:t xml:space="preserve">Perform its task once it gets to the end of the input file </w:t>
-      </w:r>
-      <w:proofErr w:type="spellStart"/>
-      <w:r>
-        <w:t>file</w:t>
-      </w:r>
-      <w:proofErr w:type="spellEnd"/>
-      <w:r>
-        <w:t xml:space="preserve"> or </w:t>
-      </w:r>
-      <w:proofErr w:type="spellStart"/>
-      <w:r>
-        <w:t>Console.Read</w:t>
-      </w:r>
-      <w:r>
-        <w:t>Line</w:t>
-      </w:r>
-      <w:proofErr w:type="spellEnd"/>
-      <w:r>
-        <w:t>() returns null</w:t>
+          <w:numId w:val="11"/>
+        </w:numPr>
+      </w:pPr>
+      <w:r>
+        <w:t xml:space="preserve">If the </w:t>
+      </w:r>
+      <w:r>
+        <w:t xml:space="preserve">string </w:t>
+      </w:r>
+      <w:r>
+        <w:t xml:space="preserve">“/?” is passed </w:t>
+      </w:r>
+      <w:r>
+        <w:t xml:space="preserve">as a </w:t>
+      </w:r>
+      <w:r>
+        <w:t xml:space="preserve">command-line </w:t>
+      </w:r>
+      <w:r>
+        <w:t xml:space="preserve">argument </w:t>
+      </w:r>
+      <w:r>
+        <w:t>it will output a help message</w:t>
       </w:r>
     </w:p>
     <w:p>
@@ -420,12 +496,594 @@
         </w:numPr>
       </w:pPr>
       <w:r>
-        <w:t>With input piped from standard input</w:t>
+        <w:lastRenderedPageBreak/>
+        <w:t>With input from standard input</w:t>
       </w:r>
       <w:r>
         <w:t xml:space="preserve"> </w:t>
       </w:r>
     </w:p>
+    <w:p>
+      <w:pPr>
+        <w:pStyle w:val="Heading2"/>
+      </w:pPr>
+      <w:r>
+        <w:t>How you will be graded</w:t>
+      </w:r>
+    </w:p>
+    <w:p>
+      <w:r>
+        <w:t>Total 4 points:</w:t>
+      </w:r>
+    </w:p>
+    <w:p>
+      <w:pPr>
+        <w:pStyle w:val="ListParagraph"/>
+        <w:numPr>
+          <w:ilvl w:val="0"/>
+          <w:numId w:val="12"/>
+        </w:numPr>
+      </w:pPr>
+      <w:r>
+        <w:rPr>
+          <w:b/>
+          <w:bCs/>
+        </w:rPr>
+        <w:t>1 point</w:t>
+      </w:r>
+      <w:r>
+        <w:t xml:space="preserve"> – screen shots show /? working </w:t>
+      </w:r>
+      <w:r>
+        <w:t xml:space="preserve">for </w:t>
+      </w:r>
+      <w:r>
+        <w:t xml:space="preserve">each </w:t>
+      </w:r>
+      <w:proofErr w:type="gramStart"/>
+      <w:r>
+        <w:t>program</w:t>
+      </w:r>
+      <w:proofErr w:type="gramEnd"/>
+    </w:p>
+    <w:p>
+      <w:pPr>
+        <w:pStyle w:val="ListParagraph"/>
+        <w:numPr>
+          <w:ilvl w:val="0"/>
+          <w:numId w:val="12"/>
+        </w:numPr>
+      </w:pPr>
+      <w:r>
+        <w:rPr>
+          <w:b/>
+          <w:bCs/>
+        </w:rPr>
+        <w:t>1 point</w:t>
+      </w:r>
+      <w:r>
+        <w:t xml:space="preserve"> – screen shots show passing a file name working </w:t>
+      </w:r>
+      <w:r>
+        <w:t xml:space="preserve">for </w:t>
+      </w:r>
+      <w:r>
+        <w:t xml:space="preserve">each </w:t>
+      </w:r>
+      <w:proofErr w:type="gramStart"/>
+      <w:r>
+        <w:t>program</w:t>
+      </w:r>
+      <w:proofErr w:type="gramEnd"/>
+    </w:p>
+    <w:p>
+      <w:pPr>
+        <w:pStyle w:val="ListParagraph"/>
+        <w:numPr>
+          <w:ilvl w:val="0"/>
+          <w:numId w:val="12"/>
+        </w:numPr>
+      </w:pPr>
+      <w:r>
+        <w:rPr>
+          <w:b/>
+          <w:bCs/>
+        </w:rPr>
+        <w:t>1 point</w:t>
+      </w:r>
+      <w:r>
+        <w:t xml:space="preserve"> – screen shots show </w:t>
+      </w:r>
+      <w:r>
+        <w:t xml:space="preserve">using standard input as </w:t>
+      </w:r>
+      <w:proofErr w:type="gramStart"/>
+      <w:r>
+        <w:t>input</w:t>
+      </w:r>
+      <w:proofErr w:type="gramEnd"/>
+    </w:p>
+    <w:p>
+      <w:pPr>
+        <w:pStyle w:val="ListParagraph"/>
+        <w:numPr>
+          <w:ilvl w:val="0"/>
+          <w:numId w:val="12"/>
+        </w:numPr>
+      </w:pPr>
+      <w:r>
+        <w:rPr>
+          <w:b/>
+          <w:bCs/>
+        </w:rPr>
+        <w:t>1 point</w:t>
+      </w:r>
+      <w:r>
+        <w:t xml:space="preserve"> – you have at least one unit test, and one function in the shared project </w:t>
+      </w:r>
+    </w:p>
+    <w:p>
+      <w:pPr>
+        <w:pStyle w:val="Heading2"/>
+      </w:pPr>
+      <w:r>
+        <w:t xml:space="preserve">How Specifically to Test your Program </w:t>
+      </w:r>
+    </w:p>
+    <w:p>
+      <w:r>
+        <w:t xml:space="preserve">Credit to Marceline Tavernier for providing test executables for us. You can use any data you want. </w:t>
+      </w:r>
+    </w:p>
+    <w:p>
+      <w:r>
+        <w:rPr>
+          <w:b/>
+          <w:bCs/>
+        </w:rPr>
+        <w:t>Note</w:t>
+      </w:r>
+      <w:r>
+        <w:t>: in th</w:t>
+      </w:r>
+      <w:r>
+        <w:t>ese</w:t>
+      </w:r>
+      <w:r>
+        <w:t xml:space="preserve"> example</w:t>
+      </w:r>
+      <w:r>
+        <w:t>s</w:t>
+      </w:r>
+      <w:r>
+        <w:t xml:space="preserve"> the program waits until all input is received before outputting the results. It is valid to also output each line as it is received</w:t>
+      </w:r>
+      <w:r>
+        <w:t xml:space="preserve"> without waiting for termination in the case of Lab2Type and Lab2Find</w:t>
+      </w:r>
+      <w:r>
+        <w:t xml:space="preserve">. </w:t>
+      </w:r>
+    </w:p>
+    <w:p>
+      <w:pPr>
+        <w:pStyle w:val="Heading2"/>
+      </w:pPr>
+      <w:r>
+        <w:t>Lab2Type.exe</w:t>
+      </w:r>
+    </w:p>
+    <w:p>
+      <w:r>
+        <w:drawing>
+          <wp:inline distT="0" distB="0" distL="0" distR="0" wp14:anchorId="17A9B5E3" wp14:editId="2EEBBA26">
+            <wp:extent cx="5091379" cy="2894362"/>
+            <wp:effectExtent l="0" t="0" r="0" b="1270"/>
+            <wp:docPr id="1" name="Picture 1" descr="Text&#10;&#10;Description automatically generated"/>
+            <wp:cNvGraphicFramePr>
+              <a:graphicFrameLocks xmlns:a="http://schemas.openxmlformats.org/drawingml/2006/main" noChangeAspect="1"/>
+            </wp:cNvGraphicFramePr>
+            <a:graphic xmlns:a="http://schemas.openxmlformats.org/drawingml/2006/main">
+              <a:graphicData uri="http://schemas.openxmlformats.org/drawingml/2006/picture">
+                <pic:pic xmlns:pic="http://schemas.openxmlformats.org/drawingml/2006/picture">
+                  <pic:nvPicPr>
+                    <pic:cNvPr id="1" name="Picture 1" descr="Text&#10;&#10;Description automatically generated"/>
+                    <pic:cNvPicPr/>
+                  </pic:nvPicPr>
+                  <pic:blipFill>
+                    <a:blip r:embed="rId5"/>
+                    <a:stretch>
+                      <a:fillRect/>
+                    </a:stretch>
+                  </pic:blipFill>
+                  <pic:spPr>
+                    <a:xfrm>
+                      <a:off x="0" y="0"/>
+                      <a:ext cx="5099480" cy="2898967"/>
+                    </a:xfrm>
+                    <a:prstGeom prst="rect">
+                      <a:avLst/>
+                    </a:prstGeom>
+                  </pic:spPr>
+                </pic:pic>
+              </a:graphicData>
+            </a:graphic>
+          </wp:inline>
+        </w:drawing>
+      </w:r>
+    </w:p>
+    <w:p>
+      <w:pPr>
+        <w:pStyle w:val="Heading2"/>
+      </w:pPr>
+      <w:r>
+        <w:lastRenderedPageBreak/>
+        <w:t>Lab2Find.exe</w:t>
+      </w:r>
+    </w:p>
+    <w:p>
+      <w:r>
+        <w:drawing>
+          <wp:inline distT="0" distB="0" distL="0" distR="0" wp14:anchorId="64E2B342" wp14:editId="18F0BF95">
+            <wp:extent cx="4864608" cy="2738941"/>
+            <wp:effectExtent l="0" t="0" r="0" b="4445"/>
+            <wp:docPr id="2" name="Picture 2" descr="Text&#10;&#10;Description automatically generated"/>
+            <wp:cNvGraphicFramePr>
+              <a:graphicFrameLocks xmlns:a="http://schemas.openxmlformats.org/drawingml/2006/main" noChangeAspect="1"/>
+            </wp:cNvGraphicFramePr>
+            <a:graphic xmlns:a="http://schemas.openxmlformats.org/drawingml/2006/main">
+              <a:graphicData uri="http://schemas.openxmlformats.org/drawingml/2006/picture">
+                <pic:pic xmlns:pic="http://schemas.openxmlformats.org/drawingml/2006/picture">
+                  <pic:nvPicPr>
+                    <pic:cNvPr id="2" name="Picture 2" descr="Text&#10;&#10;Description automatically generated"/>
+                    <pic:cNvPicPr/>
+                  </pic:nvPicPr>
+                  <pic:blipFill>
+                    <a:blip r:embed="rId6"/>
+                    <a:stretch>
+                      <a:fillRect/>
+                    </a:stretch>
+                  </pic:blipFill>
+                  <pic:spPr>
+                    <a:xfrm>
+                      <a:off x="0" y="0"/>
+                      <a:ext cx="4871142" cy="2742620"/>
+                    </a:xfrm>
+                    <a:prstGeom prst="rect">
+                      <a:avLst/>
+                    </a:prstGeom>
+                  </pic:spPr>
+                </pic:pic>
+              </a:graphicData>
+            </a:graphic>
+          </wp:inline>
+        </w:drawing>
+      </w:r>
+    </w:p>
+    <w:p>
+      <w:r>
+        <w:rPr>
+          <w:rStyle w:val="Heading2Char"/>
+        </w:rPr>
+        <w:t>Lab2Sort.exe</w:t>
+      </w:r>
+      <w:r>
+        <w:rPr>
+          <w:rStyle w:val="Heading2Char"/>
+        </w:rPr>
+        <w:br/>
+      </w:r>
+      <w:r>
+        <w:drawing>
+          <wp:inline distT="0" distB="0" distL="0" distR="0" wp14:anchorId="3BFAA7BA" wp14:editId="17252BA8">
+            <wp:extent cx="4849978" cy="2748839"/>
+            <wp:effectExtent l="0" t="0" r="8255" b="0"/>
+            <wp:docPr id="3" name="Picture 3" descr="Text&#10;&#10;Description automatically generated"/>
+            <wp:cNvGraphicFramePr>
+              <a:graphicFrameLocks xmlns:a="http://schemas.openxmlformats.org/drawingml/2006/main" noChangeAspect="1"/>
+            </wp:cNvGraphicFramePr>
+            <a:graphic xmlns:a="http://schemas.openxmlformats.org/drawingml/2006/main">
+              <a:graphicData uri="http://schemas.openxmlformats.org/drawingml/2006/picture">
+                <pic:pic xmlns:pic="http://schemas.openxmlformats.org/drawingml/2006/picture">
+                  <pic:nvPicPr>
+                    <pic:cNvPr id="3" name="Picture 3" descr="Text&#10;&#10;Description automatically generated"/>
+                    <pic:cNvPicPr/>
+                  </pic:nvPicPr>
+                  <pic:blipFill>
+                    <a:blip r:embed="rId7"/>
+                    <a:stretch>
+                      <a:fillRect/>
+                    </a:stretch>
+                  </pic:blipFill>
+                  <pic:spPr>
+                    <a:xfrm>
+                      <a:off x="0" y="0"/>
+                      <a:ext cx="4857625" cy="2753173"/>
+                    </a:xfrm>
+                    <a:prstGeom prst="rect">
+                      <a:avLst/>
+                    </a:prstGeom>
+                  </pic:spPr>
+                </pic:pic>
+              </a:graphicData>
+            </a:graphic>
+          </wp:inline>
+        </w:drawing>
+      </w:r>
+    </w:p>
+    <w:p/>
+    <w:p>
+      <w:pPr>
+        <w:pStyle w:val="Heading2"/>
+      </w:pPr>
+      <w:r>
+        <w:t>Hints</w:t>
+      </w:r>
+    </w:p>
+    <w:p>
+      <w:pPr>
+        <w:pStyle w:val="ListParagraph"/>
+        <w:numPr>
+          <w:ilvl w:val="0"/>
+          <w:numId w:val="11"/>
+        </w:numPr>
+      </w:pPr>
+      <w:r>
+        <w:t xml:space="preserve">To read a line of text from standard input you can use the </w:t>
+      </w:r>
+      <w:proofErr w:type="spellStart"/>
+      <w:r>
+        <w:t>Console.ReadLine</w:t>
+      </w:r>
+      <w:proofErr w:type="spellEnd"/>
+      <w:r>
+        <w:t xml:space="preserve">() </w:t>
+      </w:r>
+      <w:proofErr w:type="gramStart"/>
+      <w:r>
+        <w:t>function</w:t>
+      </w:r>
+      <w:proofErr w:type="gramEnd"/>
+    </w:p>
+    <w:p>
+      <w:pPr>
+        <w:pStyle w:val="ListParagraph"/>
+        <w:numPr>
+          <w:ilvl w:val="0"/>
+          <w:numId w:val="11"/>
+        </w:numPr>
+      </w:pPr>
+      <w:r>
+        <w:t xml:space="preserve">To write a line of text from standard output you can use the </w:t>
+      </w:r>
+      <w:proofErr w:type="spellStart"/>
+      <w:r>
+        <w:t>Console.WriteLine</w:t>
+      </w:r>
+      <w:proofErr w:type="spellEnd"/>
+      <w:r>
+        <w:t xml:space="preserve">() </w:t>
+      </w:r>
+      <w:proofErr w:type="gramStart"/>
+      <w:r>
+        <w:t>function</w:t>
+      </w:r>
+      <w:proofErr w:type="gramEnd"/>
+      <w:r>
+        <w:t xml:space="preserve">  </w:t>
+      </w:r>
+    </w:p>
+    <w:p>
+      <w:pPr>
+        <w:pStyle w:val="ListParagraph"/>
+        <w:numPr>
+          <w:ilvl w:val="0"/>
+          <w:numId w:val="11"/>
+        </w:numPr>
+      </w:pPr>
+      <w:r>
+        <w:t xml:space="preserve">When there is no more input on the command-line the </w:t>
+      </w:r>
+      <w:proofErr w:type="spellStart"/>
+      <w:r>
+        <w:t>Console.ReadLine</w:t>
+      </w:r>
+      <w:proofErr w:type="spellEnd"/>
+      <w:r>
+        <w:t>() function will return null.</w:t>
+      </w:r>
+    </w:p>
+    <w:p>
+      <w:pPr>
+        <w:pStyle w:val="ListParagraph"/>
+        <w:numPr>
+          <w:ilvl w:val="0"/>
+          <w:numId w:val="11"/>
+        </w:numPr>
+      </w:pPr>
+      <w:r>
+        <w:t xml:space="preserve">To signal that there is no more input on the command-line when manually testing your program, you can press </w:t>
+      </w:r>
+      <w:proofErr w:type="spellStart"/>
+      <w:r>
+        <w:t>Ctrl+Z</w:t>
+      </w:r>
+      <w:proofErr w:type="spellEnd"/>
+      <w:r>
+        <w:t xml:space="preserve">. </w:t>
+      </w:r>
+    </w:p>
+    <w:p>
+      <w:pPr>
+        <w:pStyle w:val="ListParagraph"/>
+        <w:numPr>
+          <w:ilvl w:val="0"/>
+          <w:numId w:val="11"/>
+        </w:numPr>
+      </w:pPr>
+      <w:r>
+        <w:t xml:space="preserve">All of the text after the executable name separated by spaces are treated as command-line arguments. </w:t>
+      </w:r>
+    </w:p>
+    <w:p>
+      <w:pPr>
+        <w:pStyle w:val="ListParagraph"/>
+        <w:numPr>
+          <w:ilvl w:val="0"/>
+          <w:numId w:val="11"/>
+        </w:numPr>
+      </w:pPr>
+      <w:r>
+        <w:lastRenderedPageBreak/>
+        <w:t xml:space="preserve">The following function can be used to redirect standard-input from a file. This means that </w:t>
+      </w:r>
+      <w:proofErr w:type="spellStart"/>
+      <w:r>
+        <w:t>Console.ReadLine</w:t>
+      </w:r>
+      <w:proofErr w:type="spellEnd"/>
+      <w:r>
+        <w:t xml:space="preserve">() will now read from a file. </w:t>
+      </w:r>
+    </w:p>
+    <w:p>
+      <w:r>
+        <w:drawing>
+          <wp:inline distT="0" distB="0" distL="0" distR="0" wp14:anchorId="53789BCC" wp14:editId="54FDBC4C">
+            <wp:extent cx="3858163" cy="1047896"/>
+            <wp:effectExtent l="0" t="0" r="9525" b="0"/>
+            <wp:docPr id="4" name="Picture 4" descr="Graphical user interface, text, application&#10;&#10;Description automatically generated"/>
+            <wp:cNvGraphicFramePr>
+              <a:graphicFrameLocks xmlns:a="http://schemas.openxmlformats.org/drawingml/2006/main" noChangeAspect="1"/>
+            </wp:cNvGraphicFramePr>
+            <a:graphic xmlns:a="http://schemas.openxmlformats.org/drawingml/2006/main">
+              <a:graphicData uri="http://schemas.openxmlformats.org/drawingml/2006/picture">
+                <pic:pic xmlns:pic="http://schemas.openxmlformats.org/drawingml/2006/picture">
+                  <pic:nvPicPr>
+                    <pic:cNvPr id="4" name="Picture 4" descr="Graphical user interface, text, application&#10;&#10;Description automatically generated"/>
+                    <pic:cNvPicPr/>
+                  </pic:nvPicPr>
+                  <pic:blipFill>
+                    <a:blip r:embed="rId8"/>
+                    <a:stretch>
+                      <a:fillRect/>
+                    </a:stretch>
+                  </pic:blipFill>
+                  <pic:spPr>
+                    <a:xfrm>
+                      <a:off x="0" y="0"/>
+                      <a:ext cx="3858163" cy="1047896"/>
+                    </a:xfrm>
+                    <a:prstGeom prst="rect">
+                      <a:avLst/>
+                    </a:prstGeom>
+                  </pic:spPr>
+                </pic:pic>
+              </a:graphicData>
+            </a:graphic>
+          </wp:inline>
+        </w:drawing>
+      </w:r>
+    </w:p>
+    <w:p>
+      <w:r>
+        <w:t>Reference Materials</w:t>
+      </w:r>
+    </w:p>
+    <w:p>
+      <w:pPr>
+        <w:pStyle w:val="ListParagraph"/>
+        <w:numPr>
+          <w:ilvl w:val="0"/>
+          <w:numId w:val="11"/>
+        </w:numPr>
+      </w:pPr>
+      <w:r>
+        <w:t>See</w:t>
+      </w:r>
+      <w:r>
+        <w:t xml:space="preserve">: </w:t>
+      </w:r>
+      <w:hyperlink r:id="rId9" w:history="1">
+        <w:r>
+          <w:rPr>
+            <w:rStyle w:val="Hyperlink"/>
+          </w:rPr>
+          <w:t>https://learn.microsoft.com/en-us/dotnet/api/system.console.writeline</w:t>
+        </w:r>
+      </w:hyperlink>
+    </w:p>
+    <w:p>
+      <w:pPr>
+        <w:pStyle w:val="ListParagraph"/>
+        <w:numPr>
+          <w:ilvl w:val="0"/>
+          <w:numId w:val="11"/>
+        </w:numPr>
+      </w:pPr>
+      <w:r>
+        <w:t>See:</w:t>
+      </w:r>
+      <w:r>
+        <w:t xml:space="preserve"> </w:t>
+      </w:r>
+      <w:hyperlink r:id="rId10" w:history="1">
+        <w:r>
+          <w:rPr>
+            <w:rStyle w:val="Hyperlink"/>
+          </w:rPr>
+          <w:t>https://learn.microsoft.com/en-us/dotnet/api/system.console.readline</w:t>
+        </w:r>
+      </w:hyperlink>
+    </w:p>
+    <w:p>
+      <w:pPr>
+        <w:pStyle w:val="ListParagraph"/>
+        <w:numPr>
+          <w:ilvl w:val="0"/>
+          <w:numId w:val="11"/>
+        </w:numPr>
+      </w:pPr>
+      <w:r>
+        <w:t xml:space="preserve">See: </w:t>
+      </w:r>
+      <w:hyperlink r:id="rId11" w:history="1">
+        <w:r>
+          <w:rPr>
+            <w:rStyle w:val="Hyperlink"/>
+          </w:rPr>
+          <w:t>https://learn.microsoft.com/en-us/dotnet/api/system.console.setin</w:t>
+        </w:r>
+      </w:hyperlink>
+      <w:r>
+        <w:t xml:space="preserve"> </w:t>
+      </w:r>
+    </w:p>
+    <w:p>
+      <w:pPr>
+        <w:pStyle w:val="ListParagraph"/>
+        <w:numPr>
+          <w:ilvl w:val="0"/>
+          <w:numId w:val="11"/>
+        </w:numPr>
+      </w:pPr>
+      <w:r>
+        <w:t xml:space="preserve">See: </w:t>
+      </w:r>
+      <w:hyperlink r:id="rId12" w:history="1">
+        <w:r>
+          <w:rPr>
+            <w:rStyle w:val="Hyperlink"/>
+          </w:rPr>
+          <w:t>https://github.com/cdiggins/cs321/tree/main/code-examples/Rot13/Rot13</w:t>
+        </w:r>
+      </w:hyperlink>
+      <w:r>
+        <w:t xml:space="preserve"> </w:t>
+      </w:r>
+    </w:p>
+    <w:p/>
+    <w:p/>
     <w:sectPr>
       <w:pgSz w:w="12240" w:h="15840"/>
       <w:pgMar w:top="1440" w:right="1440" w:bottom="1440" w:left="1440" w:header="708" w:footer="708" w:gutter="0"/>
@@ -641,6 +1299,95 @@
     </w:lvl>
   </w:abstractNum>
   <w:abstractNum w:abstractNumId="2" w15:restartNumberingAfterBreak="0">
+    <w:nsid w:val="196D1927"/>
+    <w:multiLevelType w:val="hybridMultilevel"/>
+    <w:tmpl w:val="57E0BF9A"/>
+    <w:lvl w:ilvl="0" w:tplc="10090015">
+      <w:start w:val="1"/>
+      <w:numFmt w:val="upperLetter"/>
+      <w:lvlText w:val="%1."/>
+      <w:lvlJc w:val="left"/>
+      <w:pPr>
+        <w:ind w:left="720" w:hanging="360"/>
+      </w:pPr>
+      <w:rPr>
+        <w:rFonts w:hint="default"/>
+      </w:rPr>
+    </w:lvl>
+    <w:lvl w:ilvl="1" w:tplc="10090019" w:tentative="1">
+      <w:start w:val="1"/>
+      <w:numFmt w:val="lowerLetter"/>
+      <w:lvlText w:val="%2."/>
+      <w:lvlJc w:val="left"/>
+      <w:pPr>
+        <w:ind w:left="1440" w:hanging="360"/>
+      </w:pPr>
+    </w:lvl>
+    <w:lvl w:ilvl="2" w:tplc="1009001B" w:tentative="1">
+      <w:start w:val="1"/>
+      <w:numFmt w:val="lowerRoman"/>
+      <w:lvlText w:val="%3."/>
+      <w:lvlJc w:val="right"/>
+      <w:pPr>
+        <w:ind w:left="2160" w:hanging="180"/>
+      </w:pPr>
+    </w:lvl>
+    <w:lvl w:ilvl="3" w:tplc="1009000F" w:tentative="1">
+      <w:start w:val="1"/>
+      <w:numFmt w:val="decimal"/>
+      <w:lvlText w:val="%4."/>
+      <w:lvlJc w:val="left"/>
+      <w:pPr>
+        <w:ind w:left="2880" w:hanging="360"/>
+      </w:pPr>
+    </w:lvl>
+    <w:lvl w:ilvl="4" w:tplc="10090019" w:tentative="1">
+      <w:start w:val="1"/>
+      <w:numFmt w:val="lowerLetter"/>
+      <w:lvlText w:val="%5."/>
+      <w:lvlJc w:val="left"/>
+      <w:pPr>
+        <w:ind w:left="3600" w:hanging="360"/>
+      </w:pPr>
+    </w:lvl>
+    <w:lvl w:ilvl="5" w:tplc="1009001B" w:tentative="1">
+      <w:start w:val="1"/>
+      <w:numFmt w:val="lowerRoman"/>
+      <w:lvlText w:val="%6."/>
+      <w:lvlJc w:val="right"/>
+      <w:pPr>
+        <w:ind w:left="4320" w:hanging="180"/>
+      </w:pPr>
+    </w:lvl>
+    <w:lvl w:ilvl="6" w:tplc="1009000F" w:tentative="1">
+      <w:start w:val="1"/>
+      <w:numFmt w:val="decimal"/>
+      <w:lvlText w:val="%7."/>
+      <w:lvlJc w:val="left"/>
+      <w:pPr>
+        <w:ind w:left="5040" w:hanging="360"/>
+      </w:pPr>
+    </w:lvl>
+    <w:lvl w:ilvl="7" w:tplc="10090019" w:tentative="1">
+      <w:start w:val="1"/>
+      <w:numFmt w:val="lowerLetter"/>
+      <w:lvlText w:val="%8."/>
+      <w:lvlJc w:val="left"/>
+      <w:pPr>
+        <w:ind w:left="5760" w:hanging="360"/>
+      </w:pPr>
+    </w:lvl>
+    <w:lvl w:ilvl="8" w:tplc="1009001B" w:tentative="1">
+      <w:start w:val="1"/>
+      <w:numFmt w:val="lowerRoman"/>
+      <w:lvlText w:val="%9."/>
+      <w:lvlJc w:val="right"/>
+      <w:pPr>
+        <w:ind w:left="6480" w:hanging="180"/>
+      </w:pPr>
+    </w:lvl>
+  </w:abstractNum>
+  <w:abstractNum w:abstractNumId="3" w15:restartNumberingAfterBreak="0">
     <w:nsid w:val="205A56AE"/>
     <w:multiLevelType w:val="hybridMultilevel"/>
     <w:tmpl w:val="AE50CF46"/>
@@ -729,7 +1476,7 @@
       </w:pPr>
     </w:lvl>
   </w:abstractNum>
-  <w:abstractNum w:abstractNumId="3" w15:restartNumberingAfterBreak="0">
+  <w:abstractNum w:abstractNumId="4" w15:restartNumberingAfterBreak="0">
     <w:nsid w:val="26490B32"/>
     <w:multiLevelType w:val="hybridMultilevel"/>
     <w:tmpl w:val="94922082"/>
@@ -818,7 +1565,7 @@
       </w:pPr>
     </w:lvl>
   </w:abstractNum>
-  <w:abstractNum w:abstractNumId="4" w15:restartNumberingAfterBreak="0">
+  <w:abstractNum w:abstractNumId="5" w15:restartNumberingAfterBreak="0">
     <w:nsid w:val="2CDD51D5"/>
     <w:multiLevelType w:val="hybridMultilevel"/>
     <w:tmpl w:val="024EE56E"/>
@@ -907,7 +1654,206 @@
       </w:pPr>
     </w:lvl>
   </w:abstractNum>
-  <w:abstractNum w:abstractNumId="5" w15:restartNumberingAfterBreak="0">
+  <w:abstractNum w:abstractNumId="6" w15:restartNumberingAfterBreak="0">
+    <w:nsid w:val="3376718B"/>
+    <w:multiLevelType w:val="hybridMultilevel"/>
+    <w:tmpl w:val="505EA044"/>
+    <w:lvl w:ilvl="0" w:tplc="1009000F">
+      <w:start w:val="1"/>
+      <w:numFmt w:val="decimal"/>
+      <w:lvlText w:val="%1."/>
+      <w:lvlJc w:val="left"/>
+      <w:pPr>
+        <w:ind w:left="720" w:hanging="360"/>
+      </w:pPr>
+    </w:lvl>
+    <w:lvl w:ilvl="1" w:tplc="10090019" w:tentative="1">
+      <w:start w:val="1"/>
+      <w:numFmt w:val="lowerLetter"/>
+      <w:lvlText w:val="%2."/>
+      <w:lvlJc w:val="left"/>
+      <w:pPr>
+        <w:ind w:left="1440" w:hanging="360"/>
+      </w:pPr>
+    </w:lvl>
+    <w:lvl w:ilvl="2" w:tplc="1009001B" w:tentative="1">
+      <w:start w:val="1"/>
+      <w:numFmt w:val="lowerRoman"/>
+      <w:lvlText w:val="%3."/>
+      <w:lvlJc w:val="right"/>
+      <w:pPr>
+        <w:ind w:left="2160" w:hanging="180"/>
+      </w:pPr>
+    </w:lvl>
+    <w:lvl w:ilvl="3" w:tplc="1009000F" w:tentative="1">
+      <w:start w:val="1"/>
+      <w:numFmt w:val="decimal"/>
+      <w:lvlText w:val="%4."/>
+      <w:lvlJc w:val="left"/>
+      <w:pPr>
+        <w:ind w:left="2880" w:hanging="360"/>
+      </w:pPr>
+    </w:lvl>
+    <w:lvl w:ilvl="4" w:tplc="10090019" w:tentative="1">
+      <w:start w:val="1"/>
+      <w:numFmt w:val="lowerLetter"/>
+      <w:lvlText w:val="%5."/>
+      <w:lvlJc w:val="left"/>
+      <w:pPr>
+        <w:ind w:left="3600" w:hanging="360"/>
+      </w:pPr>
+    </w:lvl>
+    <w:lvl w:ilvl="5" w:tplc="1009001B" w:tentative="1">
+      <w:start w:val="1"/>
+      <w:numFmt w:val="lowerRoman"/>
+      <w:lvlText w:val="%6."/>
+      <w:lvlJc w:val="right"/>
+      <w:pPr>
+        <w:ind w:left="4320" w:hanging="180"/>
+      </w:pPr>
+    </w:lvl>
+    <w:lvl w:ilvl="6" w:tplc="1009000F" w:tentative="1">
+      <w:start w:val="1"/>
+      <w:numFmt w:val="decimal"/>
+      <w:lvlText w:val="%7."/>
+      <w:lvlJc w:val="left"/>
+      <w:pPr>
+        <w:ind w:left="5040" w:hanging="360"/>
+      </w:pPr>
+    </w:lvl>
+    <w:lvl w:ilvl="7" w:tplc="10090019" w:tentative="1">
+      <w:start w:val="1"/>
+      <w:numFmt w:val="lowerLetter"/>
+      <w:lvlText w:val="%8."/>
+      <w:lvlJc w:val="left"/>
+      <w:pPr>
+        <w:ind w:left="5760" w:hanging="360"/>
+      </w:pPr>
+    </w:lvl>
+    <w:lvl w:ilvl="8" w:tplc="1009001B" w:tentative="1">
+      <w:start w:val="1"/>
+      <w:numFmt w:val="lowerRoman"/>
+      <w:lvlText w:val="%9."/>
+      <w:lvlJc w:val="right"/>
+      <w:pPr>
+        <w:ind w:left="6480" w:hanging="180"/>
+      </w:pPr>
+    </w:lvl>
+  </w:abstractNum>
+  <w:abstractNum w:abstractNumId="7" w15:restartNumberingAfterBreak="0">
+    <w:nsid w:val="3B3173B8"/>
+    <w:multiLevelType w:val="hybridMultilevel"/>
+    <w:tmpl w:val="1148512E"/>
+    <w:lvl w:ilvl="0" w:tplc="C89471BE">
+      <w:start w:val="2"/>
+      <w:numFmt w:val="bullet"/>
+      <w:lvlText w:val=""/>
+      <w:lvlJc w:val="left"/>
+      <w:pPr>
+        <w:ind w:left="720" w:hanging="360"/>
+      </w:pPr>
+      <w:rPr>
+        <w:rFonts w:ascii="Symbol" w:eastAsiaTheme="minorHAnsi" w:hAnsi="Symbol" w:cstheme="minorBidi" w:hint="default"/>
+      </w:rPr>
+    </w:lvl>
+    <w:lvl w:ilvl="1" w:tplc="10090003" w:tentative="1">
+      <w:start w:val="1"/>
+      <w:numFmt w:val="bullet"/>
+      <w:lvlText w:val="o"/>
+      <w:lvlJc w:val="left"/>
+      <w:pPr>
+        <w:ind w:left="1440" w:hanging="360"/>
+      </w:pPr>
+      <w:rPr>
+        <w:rFonts w:ascii="Courier New" w:hAnsi="Courier New" w:cs="Courier New" w:hint="default"/>
+      </w:rPr>
+    </w:lvl>
+    <w:lvl w:ilvl="2" w:tplc="10090005" w:tentative="1">
+      <w:start w:val="1"/>
+      <w:numFmt w:val="bullet"/>
+      <w:lvlText w:val=""/>
+      <w:lvlJc w:val="left"/>
+      <w:pPr>
+        <w:ind w:left="2160" w:hanging="360"/>
+      </w:pPr>
+      <w:rPr>
+        <w:rFonts w:ascii="Wingdings" w:hAnsi="Wingdings" w:hint="default"/>
+      </w:rPr>
+    </w:lvl>
+    <w:lvl w:ilvl="3" w:tplc="10090001" w:tentative="1">
+      <w:start w:val="1"/>
+      <w:numFmt w:val="bullet"/>
+      <w:lvlText w:val=""/>
+      <w:lvlJc w:val="left"/>
+      <w:pPr>
+        <w:ind w:left="2880" w:hanging="360"/>
+      </w:pPr>
+      <w:rPr>
+        <w:rFonts w:ascii="Symbol" w:hAnsi="Symbol" w:hint="default"/>
+      </w:rPr>
+    </w:lvl>
+    <w:lvl w:ilvl="4" w:tplc="10090003" w:tentative="1">
+      <w:start w:val="1"/>
+      <w:numFmt w:val="bullet"/>
+      <w:lvlText w:val="o"/>
+      <w:lvlJc w:val="left"/>
+      <w:pPr>
+        <w:ind w:left="3600" w:hanging="360"/>
+      </w:pPr>
+      <w:rPr>
+        <w:rFonts w:ascii="Courier New" w:hAnsi="Courier New" w:cs="Courier New" w:hint="default"/>
+      </w:rPr>
+    </w:lvl>
+    <w:lvl w:ilvl="5" w:tplc="10090005" w:tentative="1">
+      <w:start w:val="1"/>
+      <w:numFmt w:val="bullet"/>
+      <w:lvlText w:val=""/>
+      <w:lvlJc w:val="left"/>
+      <w:pPr>
+        <w:ind w:left="4320" w:hanging="360"/>
+      </w:pPr>
+      <w:rPr>
+        <w:rFonts w:ascii="Wingdings" w:hAnsi="Wingdings" w:hint="default"/>
+      </w:rPr>
+    </w:lvl>
+    <w:lvl w:ilvl="6" w:tplc="10090001" w:tentative="1">
+      <w:start w:val="1"/>
+      <w:numFmt w:val="bullet"/>
+      <w:lvlText w:val=""/>
+      <w:lvlJc w:val="left"/>
+      <w:pPr>
+        <w:ind w:left="5040" w:hanging="360"/>
+      </w:pPr>
+      <w:rPr>
+        <w:rFonts w:ascii="Symbol" w:hAnsi="Symbol" w:hint="default"/>
+      </w:rPr>
+    </w:lvl>
+    <w:lvl w:ilvl="7" w:tplc="10090003" w:tentative="1">
+      <w:start w:val="1"/>
+      <w:numFmt w:val="bullet"/>
+      <w:lvlText w:val="o"/>
+      <w:lvlJc w:val="left"/>
+      <w:pPr>
+        <w:ind w:left="5760" w:hanging="360"/>
+      </w:pPr>
+      <w:rPr>
+        <w:rFonts w:ascii="Courier New" w:hAnsi="Courier New" w:cs="Courier New" w:hint="default"/>
+      </w:rPr>
+    </w:lvl>
+    <w:lvl w:ilvl="8" w:tplc="10090005" w:tentative="1">
+      <w:start w:val="1"/>
+      <w:numFmt w:val="bullet"/>
+      <w:lvlText w:val=""/>
+      <w:lvlJc w:val="left"/>
+      <w:pPr>
+        <w:ind w:left="6480" w:hanging="360"/>
+      </w:pPr>
+      <w:rPr>
+        <w:rFonts w:ascii="Wingdings" w:hAnsi="Wingdings" w:hint="default"/>
+      </w:rPr>
+    </w:lvl>
+  </w:abstractNum>
+  <w:abstractNum w:abstractNumId="8" w15:restartNumberingAfterBreak="0">
     <w:nsid w:val="47E8420F"/>
     <w:multiLevelType w:val="hybridMultilevel"/>
     <w:tmpl w:val="A330E70A"/>
@@ -1020,7 +1966,7 @@
       </w:rPr>
     </w:lvl>
   </w:abstractNum>
-  <w:abstractNum w:abstractNumId="6" w15:restartNumberingAfterBreak="0">
+  <w:abstractNum w:abstractNumId="9" w15:restartNumberingAfterBreak="0">
     <w:nsid w:val="49BE4BA2"/>
     <w:multiLevelType w:val="hybridMultilevel"/>
     <w:tmpl w:val="9BD6DC46"/>
@@ -1043,6 +1989,297 @@
       </w:pPr>
     </w:lvl>
     <w:lvl w:ilvl="2" w:tplc="1009001B">
+      <w:start w:val="1"/>
+      <w:numFmt w:val="lowerRoman"/>
+      <w:lvlText w:val="%3."/>
+      <w:lvlJc w:val="right"/>
+      <w:pPr>
+        <w:ind w:left="2160" w:hanging="180"/>
+      </w:pPr>
+    </w:lvl>
+    <w:lvl w:ilvl="3" w:tplc="1009000F" w:tentative="1">
+      <w:start w:val="1"/>
+      <w:numFmt w:val="decimal"/>
+      <w:lvlText w:val="%4."/>
+      <w:lvlJc w:val="left"/>
+      <w:pPr>
+        <w:ind w:left="2880" w:hanging="360"/>
+      </w:pPr>
+    </w:lvl>
+    <w:lvl w:ilvl="4" w:tplc="10090019" w:tentative="1">
+      <w:start w:val="1"/>
+      <w:numFmt w:val="lowerLetter"/>
+      <w:lvlText w:val="%5."/>
+      <w:lvlJc w:val="left"/>
+      <w:pPr>
+        <w:ind w:left="3600" w:hanging="360"/>
+      </w:pPr>
+    </w:lvl>
+    <w:lvl w:ilvl="5" w:tplc="1009001B" w:tentative="1">
+      <w:start w:val="1"/>
+      <w:numFmt w:val="lowerRoman"/>
+      <w:lvlText w:val="%6."/>
+      <w:lvlJc w:val="right"/>
+      <w:pPr>
+        <w:ind w:left="4320" w:hanging="180"/>
+      </w:pPr>
+    </w:lvl>
+    <w:lvl w:ilvl="6" w:tplc="1009000F" w:tentative="1">
+      <w:start w:val="1"/>
+      <w:numFmt w:val="decimal"/>
+      <w:lvlText w:val="%7."/>
+      <w:lvlJc w:val="left"/>
+      <w:pPr>
+        <w:ind w:left="5040" w:hanging="360"/>
+      </w:pPr>
+    </w:lvl>
+    <w:lvl w:ilvl="7" w:tplc="10090019" w:tentative="1">
+      <w:start w:val="1"/>
+      <w:numFmt w:val="lowerLetter"/>
+      <w:lvlText w:val="%8."/>
+      <w:lvlJc w:val="left"/>
+      <w:pPr>
+        <w:ind w:left="5760" w:hanging="360"/>
+      </w:pPr>
+    </w:lvl>
+    <w:lvl w:ilvl="8" w:tplc="1009001B" w:tentative="1">
+      <w:start w:val="1"/>
+      <w:numFmt w:val="lowerRoman"/>
+      <w:lvlText w:val="%9."/>
+      <w:lvlJc w:val="right"/>
+      <w:pPr>
+        <w:ind w:left="6480" w:hanging="180"/>
+      </w:pPr>
+    </w:lvl>
+  </w:abstractNum>
+  <w:abstractNum w:abstractNumId="10" w15:restartNumberingAfterBreak="0">
+    <w:nsid w:val="52694298"/>
+    <w:multiLevelType w:val="hybridMultilevel"/>
+    <w:tmpl w:val="23E46978"/>
+    <w:lvl w:ilvl="0" w:tplc="C89471BE">
+      <w:start w:val="2"/>
+      <w:numFmt w:val="bullet"/>
+      <w:lvlText w:val=""/>
+      <w:lvlJc w:val="left"/>
+      <w:pPr>
+        <w:ind w:left="720" w:hanging="360"/>
+      </w:pPr>
+      <w:rPr>
+        <w:rFonts w:ascii="Symbol" w:eastAsiaTheme="minorHAnsi" w:hAnsi="Symbol" w:cstheme="minorBidi" w:hint="default"/>
+      </w:rPr>
+    </w:lvl>
+    <w:lvl w:ilvl="1" w:tplc="10090003" w:tentative="1">
+      <w:start w:val="1"/>
+      <w:numFmt w:val="bullet"/>
+      <w:lvlText w:val="o"/>
+      <w:lvlJc w:val="left"/>
+      <w:pPr>
+        <w:ind w:left="1440" w:hanging="360"/>
+      </w:pPr>
+      <w:rPr>
+        <w:rFonts w:ascii="Courier New" w:hAnsi="Courier New" w:cs="Courier New" w:hint="default"/>
+      </w:rPr>
+    </w:lvl>
+    <w:lvl w:ilvl="2" w:tplc="10090005" w:tentative="1">
+      <w:start w:val="1"/>
+      <w:numFmt w:val="bullet"/>
+      <w:lvlText w:val=""/>
+      <w:lvlJc w:val="left"/>
+      <w:pPr>
+        <w:ind w:left="2160" w:hanging="360"/>
+      </w:pPr>
+      <w:rPr>
+        <w:rFonts w:ascii="Wingdings" w:hAnsi="Wingdings" w:hint="default"/>
+      </w:rPr>
+    </w:lvl>
+    <w:lvl w:ilvl="3" w:tplc="10090001" w:tentative="1">
+      <w:start w:val="1"/>
+      <w:numFmt w:val="bullet"/>
+      <w:lvlText w:val=""/>
+      <w:lvlJc w:val="left"/>
+      <w:pPr>
+        <w:ind w:left="2880" w:hanging="360"/>
+      </w:pPr>
+      <w:rPr>
+        <w:rFonts w:ascii="Symbol" w:hAnsi="Symbol" w:hint="default"/>
+      </w:rPr>
+    </w:lvl>
+    <w:lvl w:ilvl="4" w:tplc="10090003" w:tentative="1">
+      <w:start w:val="1"/>
+      <w:numFmt w:val="bullet"/>
+      <w:lvlText w:val="o"/>
+      <w:lvlJc w:val="left"/>
+      <w:pPr>
+        <w:ind w:left="3600" w:hanging="360"/>
+      </w:pPr>
+      <w:rPr>
+        <w:rFonts w:ascii="Courier New" w:hAnsi="Courier New" w:cs="Courier New" w:hint="default"/>
+      </w:rPr>
+    </w:lvl>
+    <w:lvl w:ilvl="5" w:tplc="10090005" w:tentative="1">
+      <w:start w:val="1"/>
+      <w:numFmt w:val="bullet"/>
+      <w:lvlText w:val=""/>
+      <w:lvlJc w:val="left"/>
+      <w:pPr>
+        <w:ind w:left="4320" w:hanging="360"/>
+      </w:pPr>
+      <w:rPr>
+        <w:rFonts w:ascii="Wingdings" w:hAnsi="Wingdings" w:hint="default"/>
+      </w:rPr>
+    </w:lvl>
+    <w:lvl w:ilvl="6" w:tplc="10090001" w:tentative="1">
+      <w:start w:val="1"/>
+      <w:numFmt w:val="bullet"/>
+      <w:lvlText w:val=""/>
+      <w:lvlJc w:val="left"/>
+      <w:pPr>
+        <w:ind w:left="5040" w:hanging="360"/>
+      </w:pPr>
+      <w:rPr>
+        <w:rFonts w:ascii="Symbol" w:hAnsi="Symbol" w:hint="default"/>
+      </w:rPr>
+    </w:lvl>
+    <w:lvl w:ilvl="7" w:tplc="10090003" w:tentative="1">
+      <w:start w:val="1"/>
+      <w:numFmt w:val="bullet"/>
+      <w:lvlText w:val="o"/>
+      <w:lvlJc w:val="left"/>
+      <w:pPr>
+        <w:ind w:left="5760" w:hanging="360"/>
+      </w:pPr>
+      <w:rPr>
+        <w:rFonts w:ascii="Courier New" w:hAnsi="Courier New" w:cs="Courier New" w:hint="default"/>
+      </w:rPr>
+    </w:lvl>
+    <w:lvl w:ilvl="8" w:tplc="10090005" w:tentative="1">
+      <w:start w:val="1"/>
+      <w:numFmt w:val="bullet"/>
+      <w:lvlText w:val=""/>
+      <w:lvlJc w:val="left"/>
+      <w:pPr>
+        <w:ind w:left="6480" w:hanging="360"/>
+      </w:pPr>
+      <w:rPr>
+        <w:rFonts w:ascii="Wingdings" w:hAnsi="Wingdings" w:hint="default"/>
+      </w:rPr>
+    </w:lvl>
+  </w:abstractNum>
+  <w:abstractNum w:abstractNumId="11" w15:restartNumberingAfterBreak="0">
+    <w:nsid w:val="67DE777E"/>
+    <w:multiLevelType w:val="hybridMultilevel"/>
+    <w:tmpl w:val="26D87BBE"/>
+    <w:lvl w:ilvl="0" w:tplc="1009000F">
+      <w:start w:val="1"/>
+      <w:numFmt w:val="decimal"/>
+      <w:lvlText w:val="%1."/>
+      <w:lvlJc w:val="left"/>
+      <w:pPr>
+        <w:ind w:left="720" w:hanging="360"/>
+      </w:pPr>
+      <w:rPr>
+        <w:rFonts w:hint="default"/>
+      </w:rPr>
+    </w:lvl>
+    <w:lvl w:ilvl="1" w:tplc="10090019" w:tentative="1">
+      <w:start w:val="1"/>
+      <w:numFmt w:val="lowerLetter"/>
+      <w:lvlText w:val="%2."/>
+      <w:lvlJc w:val="left"/>
+      <w:pPr>
+        <w:ind w:left="1440" w:hanging="360"/>
+      </w:pPr>
+    </w:lvl>
+    <w:lvl w:ilvl="2" w:tplc="1009001B" w:tentative="1">
+      <w:start w:val="1"/>
+      <w:numFmt w:val="lowerRoman"/>
+      <w:lvlText w:val="%3."/>
+      <w:lvlJc w:val="right"/>
+      <w:pPr>
+        <w:ind w:left="2160" w:hanging="180"/>
+      </w:pPr>
+    </w:lvl>
+    <w:lvl w:ilvl="3" w:tplc="1009000F" w:tentative="1">
+      <w:start w:val="1"/>
+      <w:numFmt w:val="decimal"/>
+      <w:lvlText w:val="%4."/>
+      <w:lvlJc w:val="left"/>
+      <w:pPr>
+        <w:ind w:left="2880" w:hanging="360"/>
+      </w:pPr>
+    </w:lvl>
+    <w:lvl w:ilvl="4" w:tplc="10090019" w:tentative="1">
+      <w:start w:val="1"/>
+      <w:numFmt w:val="lowerLetter"/>
+      <w:lvlText w:val="%5."/>
+      <w:lvlJc w:val="left"/>
+      <w:pPr>
+        <w:ind w:left="3600" w:hanging="360"/>
+      </w:pPr>
+    </w:lvl>
+    <w:lvl w:ilvl="5" w:tplc="1009001B" w:tentative="1">
+      <w:start w:val="1"/>
+      <w:numFmt w:val="lowerRoman"/>
+      <w:lvlText w:val="%6."/>
+      <w:lvlJc w:val="right"/>
+      <w:pPr>
+        <w:ind w:left="4320" w:hanging="180"/>
+      </w:pPr>
+    </w:lvl>
+    <w:lvl w:ilvl="6" w:tplc="1009000F" w:tentative="1">
+      <w:start w:val="1"/>
+      <w:numFmt w:val="decimal"/>
+      <w:lvlText w:val="%7."/>
+      <w:lvlJc w:val="left"/>
+      <w:pPr>
+        <w:ind w:left="5040" w:hanging="360"/>
+      </w:pPr>
+    </w:lvl>
+    <w:lvl w:ilvl="7" w:tplc="10090019" w:tentative="1">
+      <w:start w:val="1"/>
+      <w:numFmt w:val="lowerLetter"/>
+      <w:lvlText w:val="%8."/>
+      <w:lvlJc w:val="left"/>
+      <w:pPr>
+        <w:ind w:left="5760" w:hanging="360"/>
+      </w:pPr>
+    </w:lvl>
+    <w:lvl w:ilvl="8" w:tplc="1009001B" w:tentative="1">
+      <w:start w:val="1"/>
+      <w:numFmt w:val="lowerRoman"/>
+      <w:lvlText w:val="%9."/>
+      <w:lvlJc w:val="right"/>
+      <w:pPr>
+        <w:ind w:left="6480" w:hanging="180"/>
+      </w:pPr>
+    </w:lvl>
+  </w:abstractNum>
+  <w:abstractNum w:abstractNumId="12" w15:restartNumberingAfterBreak="0">
+    <w:nsid w:val="746B7E80"/>
+    <w:multiLevelType w:val="hybridMultilevel"/>
+    <w:tmpl w:val="D14E3D6C"/>
+    <w:lvl w:ilvl="0" w:tplc="1009000F">
+      <w:start w:val="1"/>
+      <w:numFmt w:val="decimal"/>
+      <w:lvlText w:val="%1."/>
+      <w:lvlJc w:val="left"/>
+      <w:pPr>
+        <w:ind w:left="720" w:hanging="360"/>
+      </w:pPr>
+      <w:rPr>
+        <w:rFonts w:hint="default"/>
+      </w:rPr>
+    </w:lvl>
+    <w:lvl w:ilvl="1" w:tplc="10090019" w:tentative="1">
+      <w:start w:val="1"/>
+      <w:numFmt w:val="lowerLetter"/>
+      <w:lvlText w:val="%2."/>
+      <w:lvlJc w:val="left"/>
+      <w:pPr>
+        <w:ind w:left="1440" w:hanging="360"/>
+      </w:pPr>
+    </w:lvl>
+    <w:lvl w:ilvl="2" w:tplc="1009001B" w:tentative="1">
       <w:start w:val="1"/>
       <w:numFmt w:val="lowerRoman"/>
       <w:lvlText w:val="%3."/>
@@ -1110,22 +2347,40 @@
     <w:abstractNumId w:val="1"/>
   </w:num>
   <w:num w:numId="2" w16cid:durableId="1176968137">
-    <w:abstractNumId w:val="4"/>
+    <w:abstractNumId w:val="5"/>
   </w:num>
   <w:num w:numId="3" w16cid:durableId="572355700">
-    <w:abstractNumId w:val="2"/>
+    <w:abstractNumId w:val="3"/>
   </w:num>
   <w:num w:numId="4" w16cid:durableId="1205604749">
-    <w:abstractNumId w:val="6"/>
+    <w:abstractNumId w:val="9"/>
   </w:num>
   <w:num w:numId="5" w16cid:durableId="946541470">
     <w:abstractNumId w:val="0"/>
   </w:num>
   <w:num w:numId="6" w16cid:durableId="789201942">
-    <w:abstractNumId w:val="3"/>
+    <w:abstractNumId w:val="4"/>
   </w:num>
   <w:num w:numId="7" w16cid:durableId="401948765">
-    <w:abstractNumId w:val="5"/>
+    <w:abstractNumId w:val="8"/>
+  </w:num>
+  <w:num w:numId="8" w16cid:durableId="950747172">
+    <w:abstractNumId w:val="12"/>
+  </w:num>
+  <w:num w:numId="9" w16cid:durableId="491332374">
+    <w:abstractNumId w:val="6"/>
+  </w:num>
+  <w:num w:numId="10" w16cid:durableId="959531951">
+    <w:abstractNumId w:val="2"/>
+  </w:num>
+  <w:num w:numId="11" w16cid:durableId="754786558">
+    <w:abstractNumId w:val="7"/>
+  </w:num>
+  <w:num w:numId="12" w16cid:durableId="876165308">
+    <w:abstractNumId w:val="10"/>
+  </w:num>
+  <w:num w:numId="13" w16cid:durableId="1372458958">
+    <w:abstractNumId w:val="11"/>
   </w:num>
 </w:numbering>
 </file>

</xml_diff>